<commit_message>
alteração do texto atualizar jogam na parte de listar as tabelas
</commit_message>
<xml_diff>
--- a/DB estrutura/RelatorioTrabalhoBD2.docx
+++ b/DB estrutura/RelatorioTrabalhoBD2.docx
@@ -3419,25 +3419,51 @@
       <w:r>
         <w:t xml:space="preserve">Figura </w:t>
       </w:r>
-      <w:fldSimple w:instr=" STYLEREF 1 \s ">
-        <w:r>
-          <w:rPr>
-            <w:noProof/>
-          </w:rPr>
-          <w:t>2</w:t>
-        </w:r>
-      </w:fldSimple>
+      <w:r>
+        <w:fldChar w:fldCharType="begin"/>
+      </w:r>
+      <w:r>
+        <w:instrText xml:space="preserve"> STYLEREF 1 \s </w:instrText>
+      </w:r>
+      <w:r>
+        <w:fldChar w:fldCharType="separate"/>
+      </w:r>
+      <w:r>
+        <w:rPr>
+          <w:noProof/>
+        </w:rPr>
+        <w:t>2</w:t>
+      </w:r>
+      <w:r>
+        <w:rPr>
+          <w:noProof/>
+        </w:rPr>
+        <w:fldChar w:fldCharType="end"/>
+      </w:r>
       <w:r>
         <w:noBreakHyphen/>
       </w:r>
-      <w:fldSimple w:instr=" SEQ Figura \* ARABIC \s 1 ">
-        <w:r>
-          <w:rPr>
-            <w:noProof/>
-          </w:rPr>
-          <w:t>1</w:t>
-        </w:r>
-      </w:fldSimple>
+      <w:r>
+        <w:fldChar w:fldCharType="begin"/>
+      </w:r>
+      <w:r>
+        <w:instrText xml:space="preserve"> SEQ Figura \* ARABIC \s 1 </w:instrText>
+      </w:r>
+      <w:r>
+        <w:fldChar w:fldCharType="separate"/>
+      </w:r>
+      <w:r>
+        <w:rPr>
+          <w:noProof/>
+        </w:rPr>
+        <w:t>1</w:t>
+      </w:r>
+      <w:r>
+        <w:rPr>
+          <w:noProof/>
+        </w:rPr>
+        <w:fldChar w:fldCharType="end"/>
+      </w:r>
       <w:bookmarkEnd w:id="2"/>
       <w:r>
         <w:t xml:space="preserve"> - Modelo ER</w:t>
@@ -3460,7 +3486,6 @@
         <w:rPr>
           <w:b/>
           <w:bCs/>
-          <w:color w:val="FF0000"/>
         </w:rPr>
       </w:pPr>
       <w:r>
@@ -3646,25 +3671,51 @@
       <w:r>
         <w:t xml:space="preserve">Figura </w:t>
       </w:r>
-      <w:fldSimple w:instr=" STYLEREF 1 \s ">
-        <w:r>
-          <w:rPr>
-            <w:noProof/>
-          </w:rPr>
-          <w:t>3</w:t>
-        </w:r>
-      </w:fldSimple>
+      <w:r>
+        <w:fldChar w:fldCharType="begin"/>
+      </w:r>
+      <w:r>
+        <w:instrText xml:space="preserve"> STYLEREF 1 \s </w:instrText>
+      </w:r>
+      <w:r>
+        <w:fldChar w:fldCharType="separate"/>
+      </w:r>
+      <w:r>
+        <w:rPr>
+          <w:noProof/>
+        </w:rPr>
+        <w:t>3</w:t>
+      </w:r>
+      <w:r>
+        <w:rPr>
+          <w:noProof/>
+        </w:rPr>
+        <w:fldChar w:fldCharType="end"/>
+      </w:r>
       <w:r>
         <w:noBreakHyphen/>
       </w:r>
-      <w:fldSimple w:instr=" SEQ Figura \* ARABIC \s 1 ">
-        <w:r>
-          <w:rPr>
-            <w:noProof/>
-          </w:rPr>
-          <w:t>1</w:t>
-        </w:r>
-      </w:fldSimple>
+      <w:r>
+        <w:fldChar w:fldCharType="begin"/>
+      </w:r>
+      <w:r>
+        <w:instrText xml:space="preserve"> SEQ Figura \* ARABIC \s 1 </w:instrText>
+      </w:r>
+      <w:r>
+        <w:fldChar w:fldCharType="separate"/>
+      </w:r>
+      <w:r>
+        <w:rPr>
+          <w:noProof/>
+        </w:rPr>
+        <w:t>1</w:t>
+      </w:r>
+      <w:r>
+        <w:rPr>
+          <w:noProof/>
+        </w:rPr>
+        <w:fldChar w:fldCharType="end"/>
+      </w:r>
       <w:r>
         <w:t xml:space="preserve"> </w:t>
       </w:r>
@@ -3845,25 +3896,51 @@
       <w:r>
         <w:t xml:space="preserve">Figura </w:t>
       </w:r>
-      <w:fldSimple w:instr=" STYLEREF 1 \s ">
-        <w:r>
-          <w:rPr>
-            <w:noProof/>
-          </w:rPr>
-          <w:t>3</w:t>
-        </w:r>
-      </w:fldSimple>
+      <w:r>
+        <w:fldChar w:fldCharType="begin"/>
+      </w:r>
+      <w:r>
+        <w:instrText xml:space="preserve"> STYLEREF 1 \s </w:instrText>
+      </w:r>
+      <w:r>
+        <w:fldChar w:fldCharType="separate"/>
+      </w:r>
+      <w:r>
+        <w:rPr>
+          <w:noProof/>
+        </w:rPr>
+        <w:t>3</w:t>
+      </w:r>
+      <w:r>
+        <w:rPr>
+          <w:noProof/>
+        </w:rPr>
+        <w:fldChar w:fldCharType="end"/>
+      </w:r>
       <w:r>
         <w:noBreakHyphen/>
       </w:r>
-      <w:fldSimple w:instr=" SEQ Figura \* ARABIC \s 1 ">
-        <w:r>
-          <w:rPr>
-            <w:noProof/>
-          </w:rPr>
-          <w:t>2</w:t>
-        </w:r>
-      </w:fldSimple>
+      <w:r>
+        <w:fldChar w:fldCharType="begin"/>
+      </w:r>
+      <w:r>
+        <w:instrText xml:space="preserve"> SEQ Figura \* ARABIC \s 1 </w:instrText>
+      </w:r>
+      <w:r>
+        <w:fldChar w:fldCharType="separate"/>
+      </w:r>
+      <w:r>
+        <w:rPr>
+          <w:noProof/>
+        </w:rPr>
+        <w:t>2</w:t>
+      </w:r>
+      <w:r>
+        <w:rPr>
+          <w:noProof/>
+        </w:rPr>
+        <w:fldChar w:fldCharType="end"/>
+      </w:r>
       <w:bookmarkEnd w:id="6"/>
       <w:r>
         <w:t xml:space="preserve"> - Função calcular golos equipa</w:t>
@@ -3965,25 +4042,51 @@
       <w:r>
         <w:t xml:space="preserve">Figura </w:t>
       </w:r>
-      <w:fldSimple w:instr=" STYLEREF 1 \s ">
-        <w:r>
-          <w:rPr>
-            <w:noProof/>
-          </w:rPr>
-          <w:t>3</w:t>
-        </w:r>
-      </w:fldSimple>
+      <w:r>
+        <w:fldChar w:fldCharType="begin"/>
+      </w:r>
+      <w:r>
+        <w:instrText xml:space="preserve"> STYLEREF 1 \s </w:instrText>
+      </w:r>
+      <w:r>
+        <w:fldChar w:fldCharType="separate"/>
+      </w:r>
+      <w:r>
+        <w:rPr>
+          <w:noProof/>
+        </w:rPr>
+        <w:t>3</w:t>
+      </w:r>
+      <w:r>
+        <w:rPr>
+          <w:noProof/>
+        </w:rPr>
+        <w:fldChar w:fldCharType="end"/>
+      </w:r>
       <w:r>
         <w:noBreakHyphen/>
       </w:r>
-      <w:fldSimple w:instr=" SEQ Figura \* ARABIC \s 1 ">
-        <w:r>
-          <w:rPr>
-            <w:noProof/>
-          </w:rPr>
-          <w:t>3</w:t>
-        </w:r>
-      </w:fldSimple>
+      <w:r>
+        <w:fldChar w:fldCharType="begin"/>
+      </w:r>
+      <w:r>
+        <w:instrText xml:space="preserve"> SEQ Figura \* ARABIC \s 1 </w:instrText>
+      </w:r>
+      <w:r>
+        <w:fldChar w:fldCharType="separate"/>
+      </w:r>
+      <w:r>
+        <w:rPr>
+          <w:noProof/>
+        </w:rPr>
+        <w:t>3</w:t>
+      </w:r>
+      <w:r>
+        <w:rPr>
+          <w:noProof/>
+        </w:rPr>
+        <w:fldChar w:fldCharType="end"/>
+      </w:r>
       <w:bookmarkEnd w:id="8"/>
       <w:r>
         <w:t xml:space="preserve"> - Função calcular golos jogador</w:t>
@@ -4067,25 +4170,51 @@
       <w:r>
         <w:t xml:space="preserve">Figura </w:t>
       </w:r>
-      <w:fldSimple w:instr=" STYLEREF 1 \s ">
-        <w:r>
-          <w:rPr>
-            <w:noProof/>
-          </w:rPr>
-          <w:t>3</w:t>
-        </w:r>
-      </w:fldSimple>
+      <w:r>
+        <w:fldChar w:fldCharType="begin"/>
+      </w:r>
+      <w:r>
+        <w:instrText xml:space="preserve"> STYLEREF 1 \s </w:instrText>
+      </w:r>
+      <w:r>
+        <w:fldChar w:fldCharType="separate"/>
+      </w:r>
+      <w:r>
+        <w:rPr>
+          <w:noProof/>
+        </w:rPr>
+        <w:t>3</w:t>
+      </w:r>
+      <w:r>
+        <w:rPr>
+          <w:noProof/>
+        </w:rPr>
+        <w:fldChar w:fldCharType="end"/>
+      </w:r>
       <w:r>
         <w:noBreakHyphen/>
       </w:r>
-      <w:fldSimple w:instr=" SEQ Figura \* ARABIC \s 1 ">
-        <w:r>
-          <w:rPr>
-            <w:noProof/>
-          </w:rPr>
-          <w:t>4</w:t>
-        </w:r>
-      </w:fldSimple>
+      <w:r>
+        <w:fldChar w:fldCharType="begin"/>
+      </w:r>
+      <w:r>
+        <w:instrText xml:space="preserve"> SEQ Figura \* ARABIC \s 1 </w:instrText>
+      </w:r>
+      <w:r>
+        <w:fldChar w:fldCharType="separate"/>
+      </w:r>
+      <w:r>
+        <w:rPr>
+          <w:noProof/>
+        </w:rPr>
+        <w:t>4</w:t>
+      </w:r>
+      <w:r>
+        <w:rPr>
+          <w:noProof/>
+        </w:rPr>
+        <w:fldChar w:fldCharType="end"/>
+      </w:r>
       <w:r>
         <w:t xml:space="preserve"> - Função número minutos de jogador num campeonato</w:t>
       </w:r>
@@ -4201,25 +4330,51 @@
       <w:r>
         <w:t xml:space="preserve">Figura </w:t>
       </w:r>
-      <w:fldSimple w:instr=" STYLEREF 1 \s ">
-        <w:r>
-          <w:rPr>
-            <w:noProof/>
-          </w:rPr>
-          <w:t>3</w:t>
-        </w:r>
-      </w:fldSimple>
+      <w:r>
+        <w:fldChar w:fldCharType="begin"/>
+      </w:r>
+      <w:r>
+        <w:instrText xml:space="preserve"> STYLEREF 1 \s </w:instrText>
+      </w:r>
+      <w:r>
+        <w:fldChar w:fldCharType="separate"/>
+      </w:r>
+      <w:r>
+        <w:rPr>
+          <w:noProof/>
+        </w:rPr>
+        <w:t>3</w:t>
+      </w:r>
+      <w:r>
+        <w:rPr>
+          <w:noProof/>
+        </w:rPr>
+        <w:fldChar w:fldCharType="end"/>
+      </w:r>
       <w:r>
         <w:noBreakHyphen/>
       </w:r>
-      <w:fldSimple w:instr=" SEQ Figura \* ARABIC \s 1 ">
-        <w:r>
-          <w:rPr>
-            <w:noProof/>
-          </w:rPr>
-          <w:t>5</w:t>
-        </w:r>
-      </w:fldSimple>
+      <w:r>
+        <w:fldChar w:fldCharType="begin"/>
+      </w:r>
+      <w:r>
+        <w:instrText xml:space="preserve"> SEQ Figura \* ARABIC \s 1 </w:instrText>
+      </w:r>
+      <w:r>
+        <w:fldChar w:fldCharType="separate"/>
+      </w:r>
+      <w:r>
+        <w:rPr>
+          <w:noProof/>
+        </w:rPr>
+        <w:t>5</w:t>
+      </w:r>
+      <w:r>
+        <w:rPr>
+          <w:noProof/>
+        </w:rPr>
+        <w:fldChar w:fldCharType="end"/>
+      </w:r>
       <w:bookmarkEnd w:id="11"/>
       <w:r>
         <w:t xml:space="preserve"> - Função calcular golos de uma equipa num jogo</w:t>
@@ -4343,25 +4498,51 @@
       <w:r>
         <w:t xml:space="preserve">Figura </w:t>
       </w:r>
-      <w:fldSimple w:instr=" STYLEREF 1 \s ">
-        <w:r>
-          <w:rPr>
-            <w:noProof/>
-          </w:rPr>
-          <w:t>3</w:t>
-        </w:r>
-      </w:fldSimple>
+      <w:r>
+        <w:fldChar w:fldCharType="begin"/>
+      </w:r>
+      <w:r>
+        <w:instrText xml:space="preserve"> STYLEREF 1 \s </w:instrText>
+      </w:r>
+      <w:r>
+        <w:fldChar w:fldCharType="separate"/>
+      </w:r>
+      <w:r>
+        <w:rPr>
+          <w:noProof/>
+        </w:rPr>
+        <w:t>3</w:t>
+      </w:r>
+      <w:r>
+        <w:rPr>
+          <w:noProof/>
+        </w:rPr>
+        <w:fldChar w:fldCharType="end"/>
+      </w:r>
       <w:r>
         <w:noBreakHyphen/>
       </w:r>
-      <w:fldSimple w:instr=" SEQ Figura \* ARABIC \s 1 ">
-        <w:r>
-          <w:rPr>
-            <w:noProof/>
-          </w:rPr>
-          <w:t>6</w:t>
-        </w:r>
-      </w:fldSimple>
+      <w:r>
+        <w:fldChar w:fldCharType="begin"/>
+      </w:r>
+      <w:r>
+        <w:instrText xml:space="preserve"> SEQ Figura \* ARABIC \s 1 </w:instrText>
+      </w:r>
+      <w:r>
+        <w:fldChar w:fldCharType="separate"/>
+      </w:r>
+      <w:r>
+        <w:rPr>
+          <w:noProof/>
+        </w:rPr>
+        <w:t>6</w:t>
+      </w:r>
+      <w:r>
+        <w:rPr>
+          <w:noProof/>
+        </w:rPr>
+        <w:fldChar w:fldCharType="end"/>
+      </w:r>
       <w:r>
         <w:t xml:space="preserve"> - Resultado da execução da </w:t>
       </w:r>
@@ -4494,25 +4675,51 @@
       <w:r>
         <w:t xml:space="preserve">Figura </w:t>
       </w:r>
-      <w:fldSimple w:instr=" STYLEREF 1 \s ">
-        <w:r>
-          <w:rPr>
-            <w:noProof/>
-          </w:rPr>
-          <w:t>3</w:t>
-        </w:r>
-      </w:fldSimple>
+      <w:r>
+        <w:fldChar w:fldCharType="begin"/>
+      </w:r>
+      <w:r>
+        <w:instrText xml:space="preserve"> STYLEREF 1 \s </w:instrText>
+      </w:r>
+      <w:r>
+        <w:fldChar w:fldCharType="separate"/>
+      </w:r>
+      <w:r>
+        <w:rPr>
+          <w:noProof/>
+        </w:rPr>
+        <w:t>3</w:t>
+      </w:r>
+      <w:r>
+        <w:rPr>
+          <w:noProof/>
+        </w:rPr>
+        <w:fldChar w:fldCharType="end"/>
+      </w:r>
       <w:r>
         <w:noBreakHyphen/>
       </w:r>
-      <w:fldSimple w:instr=" SEQ Figura \* ARABIC \s 1 ">
-        <w:r>
-          <w:rPr>
-            <w:noProof/>
-          </w:rPr>
-          <w:t>7</w:t>
-        </w:r>
-      </w:fldSimple>
+      <w:r>
+        <w:fldChar w:fldCharType="begin"/>
+      </w:r>
+      <w:r>
+        <w:instrText xml:space="preserve"> SEQ Figura \* ARABIC \s 1 </w:instrText>
+      </w:r>
+      <w:r>
+        <w:fldChar w:fldCharType="separate"/>
+      </w:r>
+      <w:r>
+        <w:rPr>
+          <w:noProof/>
+        </w:rPr>
+        <w:t>7</w:t>
+      </w:r>
+      <w:r>
+        <w:rPr>
+          <w:noProof/>
+        </w:rPr>
+        <w:fldChar w:fldCharType="end"/>
+      </w:r>
       <w:r>
         <w:t xml:space="preserve"> - Estrutura XML</w:t>
       </w:r>
@@ -4686,25 +4893,51 @@
       <w:r>
         <w:t xml:space="preserve">Figura </w:t>
       </w:r>
-      <w:fldSimple w:instr=" STYLEREF 1 \s ">
-        <w:r>
-          <w:rPr>
-            <w:noProof/>
-          </w:rPr>
-          <w:t>3</w:t>
-        </w:r>
-      </w:fldSimple>
+      <w:r>
+        <w:fldChar w:fldCharType="begin"/>
+      </w:r>
+      <w:r>
+        <w:instrText xml:space="preserve"> STYLEREF 1 \s </w:instrText>
+      </w:r>
+      <w:r>
+        <w:fldChar w:fldCharType="separate"/>
+      </w:r>
+      <w:r>
+        <w:rPr>
+          <w:noProof/>
+        </w:rPr>
+        <w:t>3</w:t>
+      </w:r>
+      <w:r>
+        <w:rPr>
+          <w:noProof/>
+        </w:rPr>
+        <w:fldChar w:fldCharType="end"/>
+      </w:r>
       <w:r>
         <w:noBreakHyphen/>
       </w:r>
-      <w:fldSimple w:instr=" SEQ Figura \* ARABIC \s 1 ">
-        <w:r>
-          <w:rPr>
-            <w:noProof/>
-          </w:rPr>
-          <w:t>8</w:t>
-        </w:r>
-      </w:fldSimple>
+      <w:r>
+        <w:fldChar w:fldCharType="begin"/>
+      </w:r>
+      <w:r>
+        <w:instrText xml:space="preserve"> SEQ Figura \* ARABIC \s 1 </w:instrText>
+      </w:r>
+      <w:r>
+        <w:fldChar w:fldCharType="separate"/>
+      </w:r>
+      <w:r>
+        <w:rPr>
+          <w:noProof/>
+        </w:rPr>
+        <w:t>8</w:t>
+      </w:r>
+      <w:r>
+        <w:rPr>
+          <w:noProof/>
+        </w:rPr>
+        <w:fldChar w:fldCharType="end"/>
+      </w:r>
       <w:r>
         <w:t xml:space="preserve"> - Transação </w:t>
       </w:r>
@@ -4778,25 +5011,51 @@
       <w:r>
         <w:t xml:space="preserve">Figura </w:t>
       </w:r>
-      <w:fldSimple w:instr=" STYLEREF 1 \s ">
-        <w:r>
-          <w:rPr>
-            <w:noProof/>
-          </w:rPr>
-          <w:t>3</w:t>
-        </w:r>
-      </w:fldSimple>
+      <w:r>
+        <w:fldChar w:fldCharType="begin"/>
+      </w:r>
+      <w:r>
+        <w:instrText xml:space="preserve"> STYLEREF 1 \s </w:instrText>
+      </w:r>
+      <w:r>
+        <w:fldChar w:fldCharType="separate"/>
+      </w:r>
+      <w:r>
+        <w:rPr>
+          <w:noProof/>
+        </w:rPr>
+        <w:t>3</w:t>
+      </w:r>
+      <w:r>
+        <w:rPr>
+          <w:noProof/>
+        </w:rPr>
+        <w:fldChar w:fldCharType="end"/>
+      </w:r>
       <w:r>
         <w:noBreakHyphen/>
       </w:r>
-      <w:fldSimple w:instr=" SEQ Figura \* ARABIC \s 1 ">
-        <w:r>
-          <w:rPr>
-            <w:noProof/>
-          </w:rPr>
-          <w:t>9</w:t>
-        </w:r>
-      </w:fldSimple>
+      <w:r>
+        <w:fldChar w:fldCharType="begin"/>
+      </w:r>
+      <w:r>
+        <w:instrText xml:space="preserve"> SEQ Figura \* ARABIC \s 1 </w:instrText>
+      </w:r>
+      <w:r>
+        <w:fldChar w:fldCharType="separate"/>
+      </w:r>
+      <w:r>
+        <w:rPr>
+          <w:noProof/>
+        </w:rPr>
+        <w:t>9</w:t>
+      </w:r>
+      <w:r>
+        <w:rPr>
+          <w:noProof/>
+        </w:rPr>
+        <w:fldChar w:fldCharType="end"/>
+      </w:r>
       <w:r>
         <w:t xml:space="preserve"> - Resultado transação</w:t>
       </w:r>
@@ -4988,25 +5247,54 @@
       <w:r>
         <w:t xml:space="preserve">Figura </w:t>
       </w:r>
-      <w:fldSimple w:instr=" STYLEREF 1 \s ">
-        <w:r>
-          <w:rPr>
-            <w:noProof/>
-          </w:rPr>
-          <w:t>3</w:t>
-        </w:r>
-      </w:fldSimple>
+      <w:r>
+        <w:fldChar w:fldCharType="begin"/>
+      </w:r>
+      <w:r>
+        <w:instrText xml:space="preserve"> STYLERE</w:instrText>
+      </w:r>
+      <w:r>
+        <w:instrText xml:space="preserve">F 1 \s </w:instrText>
+      </w:r>
+      <w:r>
+        <w:fldChar w:fldCharType="separate"/>
+      </w:r>
+      <w:r>
+        <w:rPr>
+          <w:noProof/>
+        </w:rPr>
+        <w:t>3</w:t>
+      </w:r>
+      <w:r>
+        <w:rPr>
+          <w:noProof/>
+        </w:rPr>
+        <w:fldChar w:fldCharType="end"/>
+      </w:r>
       <w:r>
         <w:noBreakHyphen/>
       </w:r>
-      <w:fldSimple w:instr=" SEQ Figura \* ARABIC \s 1 ">
-        <w:r>
-          <w:rPr>
-            <w:noProof/>
-          </w:rPr>
-          <w:t>10</w:t>
-        </w:r>
-      </w:fldSimple>
+      <w:r>
+        <w:fldChar w:fldCharType="begin"/>
+      </w:r>
+      <w:r>
+        <w:instrText xml:space="preserve"> SEQ Figura \* ARABIC \s 1 </w:instrText>
+      </w:r>
+      <w:r>
+        <w:fldChar w:fldCharType="separate"/>
+      </w:r>
+      <w:r>
+        <w:rPr>
+          <w:noProof/>
+        </w:rPr>
+        <w:t>10</w:t>
+      </w:r>
+      <w:r>
+        <w:rPr>
+          <w:noProof/>
+        </w:rPr>
+        <w:fldChar w:fldCharType="end"/>
+      </w:r>
       <w:r>
         <w:t xml:space="preserve"> - transações </w:t>
       </w:r>
@@ -5083,25 +5371,51 @@
       <w:r>
         <w:t xml:space="preserve">Figura </w:t>
       </w:r>
-      <w:fldSimple w:instr=" STYLEREF 1 \s ">
-        <w:r>
-          <w:rPr>
-            <w:noProof/>
-          </w:rPr>
-          <w:t>3</w:t>
-        </w:r>
-      </w:fldSimple>
+      <w:r>
+        <w:fldChar w:fldCharType="begin"/>
+      </w:r>
+      <w:r>
+        <w:instrText xml:space="preserve"> STYLEREF 1 \s </w:instrText>
+      </w:r>
+      <w:r>
+        <w:fldChar w:fldCharType="separate"/>
+      </w:r>
+      <w:r>
+        <w:rPr>
+          <w:noProof/>
+        </w:rPr>
+        <w:t>3</w:t>
+      </w:r>
+      <w:r>
+        <w:rPr>
+          <w:noProof/>
+        </w:rPr>
+        <w:fldChar w:fldCharType="end"/>
+      </w:r>
       <w:r>
         <w:noBreakHyphen/>
       </w:r>
-      <w:fldSimple w:instr=" SEQ Figura \* ARABIC \s 1 ">
-        <w:r>
-          <w:rPr>
-            <w:noProof/>
-          </w:rPr>
-          <w:t>11</w:t>
-        </w:r>
-      </w:fldSimple>
+      <w:r>
+        <w:fldChar w:fldCharType="begin"/>
+      </w:r>
+      <w:r>
+        <w:instrText xml:space="preserve"> SEQ Figura \* ARABIC \s 1 </w:instrText>
+      </w:r>
+      <w:r>
+        <w:fldChar w:fldCharType="separate"/>
+      </w:r>
+      <w:r>
+        <w:rPr>
+          <w:noProof/>
+        </w:rPr>
+        <w:t>11</w:t>
+      </w:r>
+      <w:r>
+        <w:rPr>
+          <w:noProof/>
+        </w:rPr>
+        <w:fldChar w:fldCharType="end"/>
+      </w:r>
       <w:r>
         <w:t xml:space="preserve"> - Resultado da transação</w:t>
       </w:r>
@@ -5297,25 +5611,51 @@
       <w:r>
         <w:t xml:space="preserve">Figura </w:t>
       </w:r>
-      <w:fldSimple w:instr=" STYLEREF 1 \s ">
-        <w:r>
-          <w:rPr>
-            <w:noProof/>
-          </w:rPr>
-          <w:t>3</w:t>
-        </w:r>
-      </w:fldSimple>
+      <w:r>
+        <w:fldChar w:fldCharType="begin"/>
+      </w:r>
+      <w:r>
+        <w:instrText xml:space="preserve"> STYLEREF 1 \s </w:instrText>
+      </w:r>
+      <w:r>
+        <w:fldChar w:fldCharType="separate"/>
+      </w:r>
+      <w:r>
+        <w:rPr>
+          <w:noProof/>
+        </w:rPr>
+        <w:t>3</w:t>
+      </w:r>
+      <w:r>
+        <w:rPr>
+          <w:noProof/>
+        </w:rPr>
+        <w:fldChar w:fldCharType="end"/>
+      </w:r>
       <w:r>
         <w:noBreakHyphen/>
       </w:r>
-      <w:fldSimple w:instr=" SEQ Figura \* ARABIC \s 1 ">
-        <w:r>
-          <w:rPr>
-            <w:noProof/>
-          </w:rPr>
-          <w:t>12</w:t>
-        </w:r>
-      </w:fldSimple>
+      <w:r>
+        <w:fldChar w:fldCharType="begin"/>
+      </w:r>
+      <w:r>
+        <w:instrText xml:space="preserve"> SEQ Figura \* ARABIC \s 1 </w:instrText>
+      </w:r>
+      <w:r>
+        <w:fldChar w:fldCharType="separate"/>
+      </w:r>
+      <w:r>
+        <w:rPr>
+          <w:noProof/>
+        </w:rPr>
+        <w:t>12</w:t>
+      </w:r>
+      <w:r>
+        <w:rPr>
+          <w:noProof/>
+        </w:rPr>
+        <w:fldChar w:fldCharType="end"/>
+      </w:r>
       <w:r>
         <w:t xml:space="preserve"> - Transações </w:t>
       </w:r>
@@ -5389,25 +5729,51 @@
       <w:r>
         <w:t xml:space="preserve">Figura </w:t>
       </w:r>
-      <w:fldSimple w:instr=" STYLEREF 1 \s ">
-        <w:r>
-          <w:rPr>
-            <w:noProof/>
-          </w:rPr>
-          <w:t>3</w:t>
-        </w:r>
-      </w:fldSimple>
+      <w:r>
+        <w:fldChar w:fldCharType="begin"/>
+      </w:r>
+      <w:r>
+        <w:instrText xml:space="preserve"> STYLEREF 1 \s </w:instrText>
+      </w:r>
+      <w:r>
+        <w:fldChar w:fldCharType="separate"/>
+      </w:r>
+      <w:r>
+        <w:rPr>
+          <w:noProof/>
+        </w:rPr>
+        <w:t>3</w:t>
+      </w:r>
+      <w:r>
+        <w:rPr>
+          <w:noProof/>
+        </w:rPr>
+        <w:fldChar w:fldCharType="end"/>
+      </w:r>
       <w:r>
         <w:noBreakHyphen/>
       </w:r>
-      <w:fldSimple w:instr=" SEQ Figura \* ARABIC \s 1 ">
-        <w:r>
-          <w:rPr>
-            <w:noProof/>
-          </w:rPr>
-          <w:t>13</w:t>
-        </w:r>
-      </w:fldSimple>
+      <w:r>
+        <w:fldChar w:fldCharType="begin"/>
+      </w:r>
+      <w:r>
+        <w:instrText xml:space="preserve"> SEQ Figura \* ARABIC \s 1 </w:instrText>
+      </w:r>
+      <w:r>
+        <w:fldChar w:fldCharType="separate"/>
+      </w:r>
+      <w:r>
+        <w:rPr>
+          <w:noProof/>
+        </w:rPr>
+        <w:t>13</w:t>
+      </w:r>
+      <w:r>
+        <w:rPr>
+          <w:noProof/>
+        </w:rPr>
+        <w:fldChar w:fldCharType="end"/>
+      </w:r>
       <w:r>
         <w:t xml:space="preserve"> - Erro</w:t>
       </w:r>
@@ -5469,25 +5835,51 @@
       <w:r>
         <w:t xml:space="preserve">Figura </w:t>
       </w:r>
-      <w:fldSimple w:instr=" STYLEREF 1 \s ">
-        <w:r>
-          <w:rPr>
-            <w:noProof/>
-          </w:rPr>
-          <w:t>3</w:t>
-        </w:r>
-      </w:fldSimple>
+      <w:r>
+        <w:fldChar w:fldCharType="begin"/>
+      </w:r>
+      <w:r>
+        <w:instrText xml:space="preserve"> STYLEREF 1 \s </w:instrText>
+      </w:r>
+      <w:r>
+        <w:fldChar w:fldCharType="separate"/>
+      </w:r>
+      <w:r>
+        <w:rPr>
+          <w:noProof/>
+        </w:rPr>
+        <w:t>3</w:t>
+      </w:r>
+      <w:r>
+        <w:rPr>
+          <w:noProof/>
+        </w:rPr>
+        <w:fldChar w:fldCharType="end"/>
+      </w:r>
       <w:r>
         <w:noBreakHyphen/>
       </w:r>
-      <w:fldSimple w:instr=" SEQ Figura \* ARABIC \s 1 ">
-        <w:r>
-          <w:rPr>
-            <w:noProof/>
-          </w:rPr>
-          <w:t>14</w:t>
-        </w:r>
-      </w:fldSimple>
+      <w:r>
+        <w:fldChar w:fldCharType="begin"/>
+      </w:r>
+      <w:r>
+        <w:instrText xml:space="preserve"> SEQ Figura \* ARABIC \s 1 </w:instrText>
+      </w:r>
+      <w:r>
+        <w:fldChar w:fldCharType="separate"/>
+      </w:r>
+      <w:r>
+        <w:rPr>
+          <w:noProof/>
+        </w:rPr>
+        <w:t>14</w:t>
+      </w:r>
+      <w:r>
+        <w:rPr>
+          <w:noProof/>
+        </w:rPr>
+        <w:fldChar w:fldCharType="end"/>
+      </w:r>
       <w:r>
         <w:t xml:space="preserve"> - Resultado da transação</w:t>
       </w:r>
@@ -5647,25 +6039,51 @@
       <w:r>
         <w:t xml:space="preserve">Figura </w:t>
       </w:r>
-      <w:fldSimple w:instr=" STYLEREF 1 \s ">
-        <w:r>
-          <w:rPr>
-            <w:noProof/>
-          </w:rPr>
-          <w:t>4</w:t>
-        </w:r>
-      </w:fldSimple>
+      <w:r>
+        <w:fldChar w:fldCharType="begin"/>
+      </w:r>
+      <w:r>
+        <w:instrText xml:space="preserve"> STYLEREF 1 \s </w:instrText>
+      </w:r>
+      <w:r>
+        <w:fldChar w:fldCharType="separate"/>
+      </w:r>
+      <w:r>
+        <w:rPr>
+          <w:noProof/>
+        </w:rPr>
+        <w:t>4</w:t>
+      </w:r>
+      <w:r>
+        <w:rPr>
+          <w:noProof/>
+        </w:rPr>
+        <w:fldChar w:fldCharType="end"/>
+      </w:r>
       <w:r>
         <w:noBreakHyphen/>
       </w:r>
-      <w:fldSimple w:instr=" SEQ Figura \* ARABIC \s 1 ">
-        <w:r>
-          <w:rPr>
-            <w:noProof/>
-          </w:rPr>
-          <w:t>1</w:t>
-        </w:r>
-      </w:fldSimple>
+      <w:r>
+        <w:fldChar w:fldCharType="begin"/>
+      </w:r>
+      <w:r>
+        <w:instrText xml:space="preserve"> SEQ Figura \* ARABIC \s 1 </w:instrText>
+      </w:r>
+      <w:r>
+        <w:fldChar w:fldCharType="separate"/>
+      </w:r>
+      <w:r>
+        <w:rPr>
+          <w:noProof/>
+        </w:rPr>
+        <w:t>1</w:t>
+      </w:r>
+      <w:r>
+        <w:rPr>
+          <w:noProof/>
+        </w:rPr>
+        <w:fldChar w:fldCharType="end"/>
+      </w:r>
       <w:r>
         <w:t xml:space="preserve"> - </w:t>
       </w:r>
@@ -6037,25 +6455,51 @@
       <w:r>
         <w:t xml:space="preserve">Figura </w:t>
       </w:r>
-      <w:fldSimple w:instr=" STYLEREF 1 \s ">
-        <w:r>
-          <w:rPr>
-            <w:noProof/>
-          </w:rPr>
-          <w:t>4</w:t>
-        </w:r>
-      </w:fldSimple>
+      <w:r>
+        <w:fldChar w:fldCharType="begin"/>
+      </w:r>
+      <w:r>
+        <w:instrText xml:space="preserve"> STYLEREF 1 \s </w:instrText>
+      </w:r>
+      <w:r>
+        <w:fldChar w:fldCharType="separate"/>
+      </w:r>
+      <w:r>
+        <w:rPr>
+          <w:noProof/>
+        </w:rPr>
+        <w:t>4</w:t>
+      </w:r>
+      <w:r>
+        <w:rPr>
+          <w:noProof/>
+        </w:rPr>
+        <w:fldChar w:fldCharType="end"/>
+      </w:r>
       <w:r>
         <w:noBreakHyphen/>
       </w:r>
-      <w:fldSimple w:instr=" SEQ Figura \* ARABIC \s 1 ">
-        <w:r>
-          <w:rPr>
-            <w:noProof/>
-          </w:rPr>
-          <w:t>2</w:t>
-        </w:r>
-      </w:fldSimple>
+      <w:r>
+        <w:fldChar w:fldCharType="begin"/>
+      </w:r>
+      <w:r>
+        <w:instrText xml:space="preserve"> SEQ Figura \* ARABIC \s 1 </w:instrText>
+      </w:r>
+      <w:r>
+        <w:fldChar w:fldCharType="separate"/>
+      </w:r>
+      <w:r>
+        <w:rPr>
+          <w:noProof/>
+        </w:rPr>
+        <w:t>2</w:t>
+      </w:r>
+      <w:r>
+        <w:rPr>
+          <w:noProof/>
+        </w:rPr>
+        <w:fldChar w:fldCharType="end"/>
+      </w:r>
       <w:r>
         <w:t xml:space="preserve"> - Criação da </w:t>
       </w:r>
@@ -6132,25 +6576,51 @@
       <w:r>
         <w:t xml:space="preserve">Figura </w:t>
       </w:r>
-      <w:fldSimple w:instr=" STYLEREF 1 \s ">
-        <w:r>
-          <w:rPr>
-            <w:noProof/>
-          </w:rPr>
-          <w:t>4</w:t>
-        </w:r>
-      </w:fldSimple>
+      <w:r>
+        <w:fldChar w:fldCharType="begin"/>
+      </w:r>
+      <w:r>
+        <w:instrText xml:space="preserve"> STYLEREF 1 \s </w:instrText>
+      </w:r>
+      <w:r>
+        <w:fldChar w:fldCharType="separate"/>
+      </w:r>
+      <w:r>
+        <w:rPr>
+          <w:noProof/>
+        </w:rPr>
+        <w:t>4</w:t>
+      </w:r>
+      <w:r>
+        <w:rPr>
+          <w:noProof/>
+        </w:rPr>
+        <w:fldChar w:fldCharType="end"/>
+      </w:r>
       <w:r>
         <w:noBreakHyphen/>
       </w:r>
-      <w:fldSimple w:instr=" SEQ Figura \* ARABIC \s 1 ">
-        <w:r>
-          <w:rPr>
-            <w:noProof/>
-          </w:rPr>
-          <w:t>3</w:t>
-        </w:r>
-      </w:fldSimple>
+      <w:r>
+        <w:fldChar w:fldCharType="begin"/>
+      </w:r>
+      <w:r>
+        <w:instrText xml:space="preserve"> SEQ Figura \* ARABIC \s 1 </w:instrText>
+      </w:r>
+      <w:r>
+        <w:fldChar w:fldCharType="separate"/>
+      </w:r>
+      <w:r>
+        <w:rPr>
+          <w:noProof/>
+        </w:rPr>
+        <w:t>3</w:t>
+      </w:r>
+      <w:r>
+        <w:rPr>
+          <w:noProof/>
+        </w:rPr>
+        <w:fldChar w:fldCharType="end"/>
+      </w:r>
       <w:r>
         <w:t xml:space="preserve"> - estruturação dos dados do formulário</w:t>
       </w:r>
@@ -6212,25 +6682,51 @@
       <w:r>
         <w:t xml:space="preserve">Figura </w:t>
       </w:r>
-      <w:fldSimple w:instr=" STYLEREF 1 \s ">
-        <w:r>
-          <w:rPr>
-            <w:noProof/>
-          </w:rPr>
-          <w:t>4</w:t>
-        </w:r>
-      </w:fldSimple>
+      <w:r>
+        <w:fldChar w:fldCharType="begin"/>
+      </w:r>
+      <w:r>
+        <w:instrText xml:space="preserve"> STYLEREF 1 \s </w:instrText>
+      </w:r>
+      <w:r>
+        <w:fldChar w:fldCharType="separate"/>
+      </w:r>
+      <w:r>
+        <w:rPr>
+          <w:noProof/>
+        </w:rPr>
+        <w:t>4</w:t>
+      </w:r>
+      <w:r>
+        <w:rPr>
+          <w:noProof/>
+        </w:rPr>
+        <w:fldChar w:fldCharType="end"/>
+      </w:r>
       <w:r>
         <w:noBreakHyphen/>
       </w:r>
-      <w:fldSimple w:instr=" SEQ Figura \* ARABIC \s 1 ">
-        <w:r>
-          <w:rPr>
-            <w:noProof/>
-          </w:rPr>
-          <w:t>4</w:t>
-        </w:r>
-      </w:fldSimple>
+      <w:r>
+        <w:fldChar w:fldCharType="begin"/>
+      </w:r>
+      <w:r>
+        <w:instrText xml:space="preserve"> SEQ Figura \* ARABIC \s 1 </w:instrText>
+      </w:r>
+      <w:r>
+        <w:fldChar w:fldCharType="separate"/>
+      </w:r>
+      <w:r>
+        <w:rPr>
+          <w:noProof/>
+        </w:rPr>
+        <w:t>4</w:t>
+      </w:r>
+      <w:r>
+        <w:rPr>
+          <w:noProof/>
+        </w:rPr>
+        <w:fldChar w:fldCharType="end"/>
+      </w:r>
       <w:r>
         <w:t xml:space="preserve"> - seleção do formulário a se usar</w:t>
       </w:r>
@@ -6362,25 +6858,51 @@
       <w:r>
         <w:t xml:space="preserve">Figura </w:t>
       </w:r>
-      <w:fldSimple w:instr=" STYLEREF 1 \s ">
-        <w:r>
-          <w:rPr>
-            <w:noProof/>
-          </w:rPr>
-          <w:t>4</w:t>
-        </w:r>
-      </w:fldSimple>
+      <w:r>
+        <w:fldChar w:fldCharType="begin"/>
+      </w:r>
+      <w:r>
+        <w:instrText xml:space="preserve"> STYLEREF 1 \s </w:instrText>
+      </w:r>
+      <w:r>
+        <w:fldChar w:fldCharType="separate"/>
+      </w:r>
+      <w:r>
+        <w:rPr>
+          <w:noProof/>
+        </w:rPr>
+        <w:t>4</w:t>
+      </w:r>
+      <w:r>
+        <w:rPr>
+          <w:noProof/>
+        </w:rPr>
+        <w:fldChar w:fldCharType="end"/>
+      </w:r>
       <w:r>
         <w:noBreakHyphen/>
       </w:r>
-      <w:fldSimple w:instr=" SEQ Figura \* ARABIC \s 1 ">
-        <w:r>
-          <w:rPr>
-            <w:noProof/>
-          </w:rPr>
-          <w:t>5</w:t>
-        </w:r>
-      </w:fldSimple>
+      <w:r>
+        <w:fldChar w:fldCharType="begin"/>
+      </w:r>
+      <w:r>
+        <w:instrText xml:space="preserve"> SEQ Figura \* ARABIC \s 1 </w:instrText>
+      </w:r>
+      <w:r>
+        <w:fldChar w:fldCharType="separate"/>
+      </w:r>
+      <w:r>
+        <w:rPr>
+          <w:noProof/>
+        </w:rPr>
+        <w:t>5</w:t>
+      </w:r>
+      <w:r>
+        <w:rPr>
+          <w:noProof/>
+        </w:rPr>
+        <w:fldChar w:fldCharType="end"/>
+      </w:r>
       <w:r>
         <w:t xml:space="preserve"> - criação da </w:t>
       </w:r>
@@ -6459,25 +6981,51 @@
       <w:r>
         <w:t xml:space="preserve">Figura </w:t>
       </w:r>
-      <w:fldSimple w:instr=" STYLEREF 1 \s ">
-        <w:r>
-          <w:rPr>
-            <w:noProof/>
-          </w:rPr>
-          <w:t>4</w:t>
-        </w:r>
-      </w:fldSimple>
+      <w:r>
+        <w:fldChar w:fldCharType="begin"/>
+      </w:r>
+      <w:r>
+        <w:instrText xml:space="preserve"> STYLEREF 1 \s </w:instrText>
+      </w:r>
+      <w:r>
+        <w:fldChar w:fldCharType="separate"/>
+      </w:r>
+      <w:r>
+        <w:rPr>
+          <w:noProof/>
+        </w:rPr>
+        <w:t>4</w:t>
+      </w:r>
+      <w:r>
+        <w:rPr>
+          <w:noProof/>
+        </w:rPr>
+        <w:fldChar w:fldCharType="end"/>
+      </w:r>
       <w:r>
         <w:noBreakHyphen/>
       </w:r>
-      <w:fldSimple w:instr=" SEQ Figura \* ARABIC \s 1 ">
-        <w:r>
-          <w:rPr>
-            <w:noProof/>
-          </w:rPr>
-          <w:t>6</w:t>
-        </w:r>
-      </w:fldSimple>
+      <w:r>
+        <w:fldChar w:fldCharType="begin"/>
+      </w:r>
+      <w:r>
+        <w:instrText xml:space="preserve"> SEQ Figura \* ARABIC \s 1 </w:instrText>
+      </w:r>
+      <w:r>
+        <w:fldChar w:fldCharType="separate"/>
+      </w:r>
+      <w:r>
+        <w:rPr>
+          <w:noProof/>
+        </w:rPr>
+        <w:t>6</w:t>
+      </w:r>
+      <w:r>
+        <w:rPr>
+          <w:noProof/>
+        </w:rPr>
+        <w:fldChar w:fldCharType="end"/>
+      </w:r>
       <w:r>
         <w:t xml:space="preserve"> - redirecionamento do utilizador para a página list</w:t>
       </w:r>
@@ -7089,7 +7637,7 @@
       <w:rPr>
         <w:noProof/>
       </w:rPr>
-      <w:t>Introdução</w:t>
+      <w:t>Aplicação Web</w:t>
     </w:r>
     <w:r>
       <w:rPr>

</xml_diff>